<commit_message>
adding login and register routes now
</commit_message>
<xml_diff>
--- a/A6/WEB322 Assignment 6.docx
+++ b/A6/WEB322 Assignment 6.docx
@@ -1,6 +1,6 @@
 
 <file path=word/document.xml><?xml version="1.0" encoding="utf-8"?>
-<w:document xmlns:wpc="http://schemas.microsoft.com/office/word/2010/wordprocessingCanvas" xmlns:cx="http://schemas.microsoft.com/office/drawing/2014/chartex" xmlns:cx1="http://schemas.microsoft.com/office/drawing/2015/9/8/chartex" xmlns:cx2="http://schemas.microsoft.com/office/drawing/2015/10/21/chartex" xmlns:cx3="http://schemas.microsoft.com/office/drawing/2016/5/9/chartex" xmlns:cx4="http://schemas.microsoft.com/office/drawing/2016/5/10/chartex" xmlns:cx5="http://schemas.microsoft.com/office/drawing/2016/5/11/chartex" xmlns:cx6="http://schemas.microsoft.com/office/drawing/2016/5/12/chartex" xmlns:cx7="http://schemas.microsoft.com/office/drawing/2016/5/13/chartex" xmlns:cx8="http://schemas.microsoft.com/office/drawing/2016/5/14/chartex" xmlns:mc="http://schemas.openxmlformats.org/markup-compatibility/2006" xmlns:aink="http://schemas.microsoft.com/office/drawing/2016/ink" xmlns:am3d="http://schemas.microsoft.com/office/drawing/2017/model3d" xmlns:o="urn:schemas-microsoft-com:office:office" xmlns:r="http://schemas.openxmlformats.org/officeDocument/2006/relationships" xmlns:m="http://schemas.openxmlformats.org/officeDocument/2006/math" xmlns:v="urn:schemas-microsoft-com:vml" xmlns:wp14="http://schemas.microsoft.com/office/word/2010/wordprocessingDrawing" xmlns:wp="http://schemas.openxmlformats.org/drawingml/2006/wordprocessingDrawing" xmlns:w10="urn:schemas-microsoft-com:office:word" xmlns:w="http://schemas.openxmlformats.org/wordprocessingml/2006/main" xmlns:w14="http://schemas.microsoft.com/office/word/2010/wordml" xmlns:w15="http://schemas.microsoft.com/office/word/2012/wordml" xmlns:w16cex="http://schemas.microsoft.com/office/word/2018/wordml/cex" xmlns:w16cid="http://schemas.microsoft.com/office/word/2016/wordml/cid" xmlns:w16="http://schemas.microsoft.com/office/word/2018/wordml" xmlns:w16sdtdh="http://schemas.microsoft.com/office/word/2020/wordml/sdtdatahash" xmlns:w16se="http://schemas.microsoft.com/office/word/2015/wordml/symex" xmlns:wpg="http://schemas.microsoft.com/office/word/2010/wordprocessingGroup" xmlns:wpi="http://schemas.microsoft.com/office/word/2010/wordprocessingInk" xmlns:wne="http://schemas.microsoft.com/office/word/2006/wordml" xmlns:wps="http://schemas.microsoft.com/office/word/2010/wordprocessingShape" mc:Ignorable="w14 w15 w16se w16cid w16 w16cex w16sdtdh wp14">
+<w:document xmlns:wpc="http://schemas.microsoft.com/office/word/2010/wordprocessingCanvas" xmlns:cx="http://schemas.microsoft.com/office/drawing/2014/chartex" xmlns:cx1="http://schemas.microsoft.com/office/drawing/2015/9/8/chartex" xmlns:cx2="http://schemas.microsoft.com/office/drawing/2015/10/21/chartex" xmlns:cx3="http://schemas.microsoft.com/office/drawing/2016/5/9/chartex" xmlns:cx4="http://schemas.microsoft.com/office/drawing/2016/5/10/chartex" xmlns:cx5="http://schemas.microsoft.com/office/drawing/2016/5/11/chartex" xmlns:cx6="http://schemas.microsoft.com/office/drawing/2016/5/12/chartex" xmlns:cx7="http://schemas.microsoft.com/office/drawing/2016/5/13/chartex" xmlns:cx8="http://schemas.microsoft.com/office/drawing/2016/5/14/chartex" xmlns:mc="http://schemas.openxmlformats.org/markup-compatibility/2006" xmlns:aink="http://schemas.microsoft.com/office/drawing/2016/ink" xmlns:am3d="http://schemas.microsoft.com/office/drawing/2017/model3d" xmlns:o="urn:schemas-microsoft-com:office:office" xmlns:oel="http://schemas.microsoft.com/office/2019/extlst" xmlns:r="http://schemas.openxmlformats.org/officeDocument/2006/relationships" xmlns:m="http://schemas.openxmlformats.org/officeDocument/2006/math" xmlns:v="urn:schemas-microsoft-com:vml" xmlns:wp14="http://schemas.microsoft.com/office/word/2010/wordprocessingDrawing" xmlns:wp="http://schemas.openxmlformats.org/drawingml/2006/wordprocessingDrawing" xmlns:w10="urn:schemas-microsoft-com:office:word" xmlns:w="http://schemas.openxmlformats.org/wordprocessingml/2006/main" xmlns:w14="http://schemas.microsoft.com/office/word/2010/wordml" xmlns:w15="http://schemas.microsoft.com/office/word/2012/wordml" xmlns:w16cex="http://schemas.microsoft.com/office/word/2018/wordml/cex" xmlns:w16cid="http://schemas.microsoft.com/office/word/2016/wordml/cid" xmlns:w16="http://schemas.microsoft.com/office/word/2018/wordml" xmlns:w16du="http://schemas.microsoft.com/office/word/2023/wordml/word16du" xmlns:w16sdtdh="http://schemas.microsoft.com/office/word/2020/wordml/sdtdatahash" xmlns:w16se="http://schemas.microsoft.com/office/word/2015/wordml/symex" xmlns:wpg="http://schemas.microsoft.com/office/word/2010/wordprocessingGroup" xmlns:wpi="http://schemas.microsoft.com/office/word/2010/wordprocessingInk" xmlns:wne="http://schemas.microsoft.com/office/word/2006/wordml" xmlns:wps="http://schemas.microsoft.com/office/word/2010/wordprocessingShape" mc:Ignorable="w14 w15 w16se w16cid w16 w16cex w16sdtdh w16du wp14">
   <w:body>
     <w:p>
       <w:pPr>
@@ -1591,6 +1591,26 @@
       <w:r>
         <w:t>Exported Functions</w:t>
       </w:r>
+      <w:r>
+        <w:tab/>
+      </w:r>
+      <w:r>
+        <w:tab/>
+      </w:r>
+      <w:r>
+        <w:rPr>
+          <w:highlight w:val="green"/>
+        </w:rPr>
+        <w:t>//</w:t>
+      </w:r>
+      <w:proofErr w:type="spellStart"/>
+      <w:r>
+        <w:rPr>
+          <w:highlight w:val="green"/>
+        </w:rPr>
+        <w:t>todo</w:t>
+      </w:r>
+      <w:proofErr w:type="spellEnd"/>
     </w:p>
     <w:p>
       <w:pPr>
@@ -2403,7 +2423,7 @@
           <w:rFonts w:ascii="Calibri" w:hAnsi="Calibri"/>
           <w:b/>
         </w:rPr>
-        <w:t>user</w:t>
+        <w:t>user name</w:t>
       </w:r>
       <w:proofErr w:type="gramEnd"/>
       <w:r>
@@ -2411,7 +2431,7 @@
           <w:rFonts w:ascii="Calibri" w:hAnsi="Calibri"/>
           <w:b/>
         </w:rPr>
-        <w:t xml:space="preserve"> name already taken?)</w:t>
+        <w:t xml:space="preserve"> already taken?)</w:t>
       </w:r>
       <w:r>
         <w:rPr>
@@ -7271,21 +7291,12 @@
         <w:t xml:space="preserve">: </w:t>
       </w:r>
       <w:proofErr w:type="spellStart"/>
-      <w:proofErr w:type="gramStart"/>
-      <w:r>
-        <w:rPr>
-          <w:rFonts w:ascii="Calibri" w:hAnsi="Calibri"/>
-          <w:b/>
-        </w:rPr>
-        <w:t>req.body</w:t>
-      </w:r>
-      <w:proofErr w:type="gramEnd"/>
-      <w:r>
-        <w:rPr>
-          <w:rFonts w:ascii="Calibri" w:hAnsi="Calibri"/>
-          <w:b/>
-        </w:rPr>
-        <w:t>.user</w:t>
+      <w:r>
+        <w:rPr>
+          <w:rFonts w:ascii="Calibri" w:hAnsi="Calibri"/>
+          <w:b/>
+        </w:rPr>
+        <w:t>req.body.user</w:t>
       </w:r>
       <w:r>
         <w:rPr>
@@ -8358,7 +8369,25 @@
           <w:b/>
           <w:sz w:val="20"/>
         </w:rPr>
-        <w:t xml:space="preserve">        &lt;ul class="dropdown-menu" aria-</w:t>
+        <w:t xml:space="preserve">        &lt;</w:t>
+      </w:r>
+      <w:proofErr w:type="spellStart"/>
+      <w:r>
+        <w:rPr>
+          <w:rFonts w:ascii="Calibri" w:hAnsi="Calibri"/>
+          <w:b/>
+          <w:sz w:val="20"/>
+        </w:rPr>
+        <w:t>ul</w:t>
+      </w:r>
+      <w:proofErr w:type="spellEnd"/>
+      <w:r>
+        <w:rPr>
+          <w:rFonts w:ascii="Calibri" w:hAnsi="Calibri"/>
+          <w:b/>
+          <w:sz w:val="20"/>
+        </w:rPr>
+        <w:t xml:space="preserve"> class="dropdown-menu" aria-</w:t>
       </w:r>
       <w:proofErr w:type="spellStart"/>
       <w:r>
@@ -10545,21 +10574,12 @@
         <w:t>successMessage</w:t>
       </w:r>
       <w:proofErr w:type="spellEnd"/>
-      <w:proofErr w:type="gramStart"/>
-      <w:r>
-        <w:rPr>
-          <w:rFonts w:ascii="Calibri" w:hAnsi="Calibri"/>
-          <w:b/>
-        </w:rPr>
-        <w:t>}}&lt;</w:t>
-      </w:r>
-      <w:proofErr w:type="gramEnd"/>
-      <w:r>
-        <w:rPr>
-          <w:rFonts w:ascii="Calibri" w:hAnsi="Calibri"/>
-          <w:b/>
-        </w:rPr>
-        <w:t>/div&gt;&lt;a class="</w:t>
+      <w:r>
+        <w:rPr>
+          <w:rFonts w:ascii="Calibri" w:hAnsi="Calibri"/>
+          <w:b/>
+        </w:rPr>
+        <w:t>}}&lt;/div&gt;&lt;a class="</w:t>
       </w:r>
       <w:proofErr w:type="spellStart"/>
       <w:r>
@@ -11431,13 +11451,7 @@
           <w:rPr>
             <w:rStyle w:val="Hyperlink"/>
           </w:rPr>
-          <w:t>https://funny-clam-baseball-cap.cyclic.app/</w:t>
-        </w:r>
-        <w:r>
-          <w:rPr>
-            <w:rStyle w:val="Hyperlink"/>
-          </w:rPr>
-          <w:t>userHistory</w:t>
+          <w:t>https://funny-clam-baseball-cap.cyclic.app/userHistory</w:t>
         </w:r>
       </w:hyperlink>
       <w:r>
@@ -13143,22 +13157,7 @@
           <w:szCs w:val="22"/>
         </w:rPr>
         <w:br/>
-      </w:r>
-      <w:proofErr w:type="gramStart"/>
-      <w:r>
-        <w:rPr>
-          <w:rFonts w:ascii="Calibri" w:hAnsi="Calibri"/>
-          <w:szCs w:val="22"/>
-        </w:rPr>
-        <w:t>*  WEB</w:t>
-      </w:r>
-      <w:proofErr w:type="gramEnd"/>
-      <w:r>
-        <w:rPr>
-          <w:rFonts w:ascii="Calibri" w:hAnsi="Calibri"/>
-          <w:szCs w:val="22"/>
-        </w:rPr>
-        <w:t>322 – Assignment 06</w:t>
+        <w:t>*  WEB322 – Assignment 06</w:t>
       </w:r>
       <w:r>
         <w:rPr>
@@ -13468,7 +13467,7 @@
 </file>
 
 <file path=word/numbering.xml><?xml version="1.0" encoding="utf-8"?>
-<w:numbering xmlns:wpc="http://schemas.microsoft.com/office/word/2010/wordprocessingCanvas" xmlns:cx="http://schemas.microsoft.com/office/drawing/2014/chartex" xmlns:cx1="http://schemas.microsoft.com/office/drawing/2015/9/8/chartex" xmlns:cx2="http://schemas.microsoft.com/office/drawing/2015/10/21/chartex" xmlns:cx3="http://schemas.microsoft.com/office/drawing/2016/5/9/chartex" xmlns:cx4="http://schemas.microsoft.com/office/drawing/2016/5/10/chartex" xmlns:cx5="http://schemas.microsoft.com/office/drawing/2016/5/11/chartex" xmlns:cx6="http://schemas.microsoft.com/office/drawing/2016/5/12/chartex" xmlns:cx7="http://schemas.microsoft.com/office/drawing/2016/5/13/chartex" xmlns:cx8="http://schemas.microsoft.com/office/drawing/2016/5/14/chartex" xmlns:mc="http://schemas.openxmlformats.org/markup-compatibility/2006" xmlns:aink="http://schemas.microsoft.com/office/drawing/2016/ink" xmlns:am3d="http://schemas.microsoft.com/office/drawing/2017/model3d" xmlns:o="urn:schemas-microsoft-com:office:office" xmlns:r="http://schemas.openxmlformats.org/officeDocument/2006/relationships" xmlns:m="http://schemas.openxmlformats.org/officeDocument/2006/math" xmlns:v="urn:schemas-microsoft-com:vml" xmlns:wp14="http://schemas.microsoft.com/office/word/2010/wordprocessingDrawing" xmlns:wp="http://schemas.openxmlformats.org/drawingml/2006/wordprocessingDrawing" xmlns:w10="urn:schemas-microsoft-com:office:word" xmlns:w="http://schemas.openxmlformats.org/wordprocessingml/2006/main" xmlns:w14="http://schemas.microsoft.com/office/word/2010/wordml" xmlns:w15="http://schemas.microsoft.com/office/word/2012/wordml" xmlns:w16cex="http://schemas.microsoft.com/office/word/2018/wordml/cex" xmlns:w16cid="http://schemas.microsoft.com/office/word/2016/wordml/cid" xmlns:w16="http://schemas.microsoft.com/office/word/2018/wordml" xmlns:w16sdtdh="http://schemas.microsoft.com/office/word/2020/wordml/sdtdatahash" xmlns:w16se="http://schemas.microsoft.com/office/word/2015/wordml/symex" xmlns:wpg="http://schemas.microsoft.com/office/word/2010/wordprocessingGroup" xmlns:wpi="http://schemas.microsoft.com/office/word/2010/wordprocessingInk" xmlns:wne="http://schemas.microsoft.com/office/word/2006/wordml" xmlns:wps="http://schemas.microsoft.com/office/word/2010/wordprocessingShape" mc:Ignorable="w14 w15 w16se w16cid w16 w16cex w16sdtdh wp14">
+<w:numbering xmlns:wpc="http://schemas.microsoft.com/office/word/2010/wordprocessingCanvas" xmlns:cx="http://schemas.microsoft.com/office/drawing/2014/chartex" xmlns:cx1="http://schemas.microsoft.com/office/drawing/2015/9/8/chartex" xmlns:cx2="http://schemas.microsoft.com/office/drawing/2015/10/21/chartex" xmlns:cx3="http://schemas.microsoft.com/office/drawing/2016/5/9/chartex" xmlns:cx4="http://schemas.microsoft.com/office/drawing/2016/5/10/chartex" xmlns:cx5="http://schemas.microsoft.com/office/drawing/2016/5/11/chartex" xmlns:cx6="http://schemas.microsoft.com/office/drawing/2016/5/12/chartex" xmlns:cx7="http://schemas.microsoft.com/office/drawing/2016/5/13/chartex" xmlns:cx8="http://schemas.microsoft.com/office/drawing/2016/5/14/chartex" xmlns:mc="http://schemas.openxmlformats.org/markup-compatibility/2006" xmlns:aink="http://schemas.microsoft.com/office/drawing/2016/ink" xmlns:am3d="http://schemas.microsoft.com/office/drawing/2017/model3d" xmlns:o="urn:schemas-microsoft-com:office:office" xmlns:oel="http://schemas.microsoft.com/office/2019/extlst" xmlns:r="http://schemas.openxmlformats.org/officeDocument/2006/relationships" xmlns:m="http://schemas.openxmlformats.org/officeDocument/2006/math" xmlns:v="urn:schemas-microsoft-com:vml" xmlns:wp14="http://schemas.microsoft.com/office/word/2010/wordprocessingDrawing" xmlns:wp="http://schemas.openxmlformats.org/drawingml/2006/wordprocessingDrawing" xmlns:w10="urn:schemas-microsoft-com:office:word" xmlns:w="http://schemas.openxmlformats.org/wordprocessingml/2006/main" xmlns:w14="http://schemas.microsoft.com/office/word/2010/wordml" xmlns:w15="http://schemas.microsoft.com/office/word/2012/wordml" xmlns:w16cex="http://schemas.microsoft.com/office/word/2018/wordml/cex" xmlns:w16cid="http://schemas.microsoft.com/office/word/2016/wordml/cid" xmlns:w16="http://schemas.microsoft.com/office/word/2018/wordml" xmlns:w16du="http://schemas.microsoft.com/office/word/2023/wordml/word16du" xmlns:w16sdtdh="http://schemas.microsoft.com/office/word/2020/wordml/sdtdatahash" xmlns:w16se="http://schemas.microsoft.com/office/word/2015/wordml/symex" xmlns:wpg="http://schemas.microsoft.com/office/word/2010/wordprocessingGroup" xmlns:wpi="http://schemas.microsoft.com/office/word/2010/wordprocessingInk" xmlns:wne="http://schemas.microsoft.com/office/word/2006/wordml" xmlns:wps="http://schemas.microsoft.com/office/word/2010/wordprocessingShape" mc:Ignorable="w14 w15 w16se w16cid w16 w16cex w16sdtdh w16du wp14">
   <w:abstractNum w:abstractNumId="0" w15:restartNumberingAfterBreak="0">
     <w:nsid w:val="02180A05"/>
     <w:multiLevelType w:val="hybridMultilevel"/>
@@ -16356,82 +16355,82 @@
       </w:rPr>
     </w:lvl>
   </w:abstractNum>
-  <w:num w:numId="1">
+  <w:num w:numId="1" w16cid:durableId="1251692622">
     <w:abstractNumId w:val="22"/>
   </w:num>
-  <w:num w:numId="2">
+  <w:num w:numId="2" w16cid:durableId="401874446">
     <w:abstractNumId w:val="6"/>
   </w:num>
-  <w:num w:numId="3">
+  <w:num w:numId="3" w16cid:durableId="1359507019">
     <w:abstractNumId w:val="25"/>
   </w:num>
-  <w:num w:numId="4">
+  <w:num w:numId="4" w16cid:durableId="181475587">
     <w:abstractNumId w:val="23"/>
   </w:num>
-  <w:num w:numId="5">
+  <w:num w:numId="5" w16cid:durableId="1259368514">
     <w:abstractNumId w:val="18"/>
   </w:num>
-  <w:num w:numId="6">
+  <w:num w:numId="6" w16cid:durableId="1421951307">
     <w:abstractNumId w:val="7"/>
   </w:num>
-  <w:num w:numId="7">
+  <w:num w:numId="7" w16cid:durableId="246691530">
     <w:abstractNumId w:val="21"/>
   </w:num>
-  <w:num w:numId="8">
+  <w:num w:numId="8" w16cid:durableId="239337539">
     <w:abstractNumId w:val="17"/>
   </w:num>
-  <w:num w:numId="9">
+  <w:num w:numId="9" w16cid:durableId="1358195885">
     <w:abstractNumId w:val="14"/>
   </w:num>
-  <w:num w:numId="10">
+  <w:num w:numId="10" w16cid:durableId="653989781">
     <w:abstractNumId w:val="0"/>
   </w:num>
-  <w:num w:numId="11">
+  <w:num w:numId="11" w16cid:durableId="2097556182">
     <w:abstractNumId w:val="24"/>
   </w:num>
-  <w:num w:numId="12">
+  <w:num w:numId="12" w16cid:durableId="371618517">
     <w:abstractNumId w:val="8"/>
   </w:num>
-  <w:num w:numId="13">
+  <w:num w:numId="13" w16cid:durableId="691763075">
     <w:abstractNumId w:val="10"/>
   </w:num>
-  <w:num w:numId="14">
+  <w:num w:numId="14" w16cid:durableId="97869146">
     <w:abstractNumId w:val="2"/>
   </w:num>
-  <w:num w:numId="15">
+  <w:num w:numId="15" w16cid:durableId="146626731">
     <w:abstractNumId w:val="20"/>
   </w:num>
-  <w:num w:numId="16">
+  <w:num w:numId="16" w16cid:durableId="1207454332">
     <w:abstractNumId w:val="3"/>
   </w:num>
-  <w:num w:numId="17">
+  <w:num w:numId="17" w16cid:durableId="1656910352">
     <w:abstractNumId w:val="4"/>
   </w:num>
-  <w:num w:numId="18">
+  <w:num w:numId="18" w16cid:durableId="332295724">
     <w:abstractNumId w:val="13"/>
   </w:num>
-  <w:num w:numId="19">
+  <w:num w:numId="19" w16cid:durableId="1639531447">
     <w:abstractNumId w:val="16"/>
   </w:num>
-  <w:num w:numId="20">
+  <w:num w:numId="20" w16cid:durableId="2041398085">
     <w:abstractNumId w:val="9"/>
   </w:num>
-  <w:num w:numId="21">
+  <w:num w:numId="21" w16cid:durableId="1194147585">
     <w:abstractNumId w:val="1"/>
   </w:num>
-  <w:num w:numId="22">
+  <w:num w:numId="22" w16cid:durableId="2131120161">
     <w:abstractNumId w:val="5"/>
   </w:num>
-  <w:num w:numId="23">
+  <w:num w:numId="23" w16cid:durableId="1073432644">
     <w:abstractNumId w:val="12"/>
   </w:num>
-  <w:num w:numId="24">
+  <w:num w:numId="24" w16cid:durableId="1612319380">
     <w:abstractNumId w:val="11"/>
   </w:num>
-  <w:num w:numId="25">
+  <w:num w:numId="25" w16cid:durableId="1366759398">
     <w:abstractNumId w:val="19"/>
   </w:num>
-  <w:num w:numId="26">
+  <w:num w:numId="26" w16cid:durableId="356734266">
     <w:abstractNumId w:val="15"/>
   </w:num>
   <w:numIdMacAtCleanup w:val="6"/>
@@ -16439,7 +16438,7 @@
 </file>
 
 <file path=word/styles.xml><?xml version="1.0" encoding="utf-8"?>
-<w:styles xmlns:mc="http://schemas.openxmlformats.org/markup-compatibility/2006" xmlns:r="http://schemas.openxmlformats.org/officeDocument/2006/relationships" xmlns:w="http://schemas.openxmlformats.org/wordprocessingml/2006/main" xmlns:w14="http://schemas.microsoft.com/office/word/2010/wordml" xmlns:w15="http://schemas.microsoft.com/office/word/2012/wordml" xmlns:w16cex="http://schemas.microsoft.com/office/word/2018/wordml/cex" xmlns:w16cid="http://schemas.microsoft.com/office/word/2016/wordml/cid" xmlns:w16="http://schemas.microsoft.com/office/word/2018/wordml" xmlns:w16sdtdh="http://schemas.microsoft.com/office/word/2020/wordml/sdtdatahash" xmlns:w16se="http://schemas.microsoft.com/office/word/2015/wordml/symex" mc:Ignorable="w14 w15 w16se w16cid w16 w16cex w16sdtdh">
+<w:styles xmlns:mc="http://schemas.openxmlformats.org/markup-compatibility/2006" xmlns:r="http://schemas.openxmlformats.org/officeDocument/2006/relationships" xmlns:w="http://schemas.openxmlformats.org/wordprocessingml/2006/main" xmlns:w14="http://schemas.microsoft.com/office/word/2010/wordml" xmlns:w15="http://schemas.microsoft.com/office/word/2012/wordml" xmlns:w16cex="http://schemas.microsoft.com/office/word/2018/wordml/cex" xmlns:w16cid="http://schemas.microsoft.com/office/word/2016/wordml/cid" xmlns:w16="http://schemas.microsoft.com/office/word/2018/wordml" xmlns:w16du="http://schemas.microsoft.com/office/word/2023/wordml/word16du" xmlns:w16sdtdh="http://schemas.microsoft.com/office/word/2020/wordml/sdtdatahash" xmlns:w16se="http://schemas.microsoft.com/office/word/2015/wordml/symex" mc:Ignorable="w14 w15 w16se w16cid w16 w16cex w16sdtdh w16du">
   <w:docDefaults>
     <w:rPrDefault>
       <w:rPr>
@@ -17474,21 +17473,6 @@
 </file>
 
 <file path=customXml/item1.xml><?xml version="1.0" encoding="utf-8"?>
-<?mso-contentType ?>
-<FormTemplates xmlns="http://schemas.microsoft.com/sharepoint/v3/contenttype/forms">
-  <Display>DocumentLibraryForm</Display>
-  <Edit>DocumentLibraryForm</Edit>
-  <New>DocumentLibraryForm</New>
-</FormTemplates>
-</file>
-
-<file path=customXml/item2.xml><?xml version="1.0" encoding="utf-8"?>
-<p:properties xmlns:p="http://schemas.microsoft.com/office/2006/metadata/properties" xmlns:xsi="http://www.w3.org/2001/XMLSchema-instance" xmlns:pc="http://schemas.microsoft.com/office/infopath/2007/PartnerControls">
-  <documentManagement/>
-</p:properties>
-</file>
-
-<file path=customXml/item3.xml><?xml version="1.0" encoding="utf-8"?>
 <ct:contentTypeSchema xmlns:ct="http://schemas.microsoft.com/office/2006/metadata/contentType" xmlns:ma="http://schemas.microsoft.com/office/2006/metadata/properties/metaAttributes" ct:_="" ma:_="" ma:contentTypeName="Document" ma:contentTypeID="0x010100A12A3D687815F1449AC7C26695FE3B4E" ma:contentTypeVersion="7" ma:contentTypeDescription="Create a new document." ma:contentTypeScope="" ma:versionID="621e3701f4da8ed18d8555d0e36fdda3">
   <xsd:schema xmlns:xsd="http://www.w3.org/2001/XMLSchema" xmlns:xs="http://www.w3.org/2001/XMLSchema" xmlns:p="http://schemas.microsoft.com/office/2006/metadata/properties" xmlns:ns2="10a7b3a0-60e8-413f-96e6-3de88815d7a3" targetNamespace="http://schemas.microsoft.com/office/2006/metadata/properties" ma:root="true" ma:fieldsID="50f46226879f071a104b1a65ee046d44" ns2:_="">
     <xsd:import namespace="10a7b3a0-60e8-413f-96e6-3de88815d7a3"/>
@@ -17652,24 +17636,22 @@
 </ct:contentTypeSchema>
 </file>
 
-<file path=customXml/itemProps1.xml><?xml version="1.0" encoding="utf-8"?>
-<ds:datastoreItem xmlns:ds="http://schemas.openxmlformats.org/officeDocument/2006/customXml" ds:itemID="{289CB4CB-5255-43EE-BD1C-3A4662380F1D}">
-  <ds:schemaRefs>
-    <ds:schemaRef ds:uri="http://schemas.microsoft.com/sharepoint/v3/contenttype/forms"/>
-  </ds:schemaRefs>
-</ds:datastoreItem>
+<file path=customXml/item2.xml><?xml version="1.0" encoding="utf-8"?>
+<p:properties xmlns:p="http://schemas.microsoft.com/office/2006/metadata/properties" xmlns:xsi="http://www.w3.org/2001/XMLSchema-instance" xmlns:pc="http://schemas.microsoft.com/office/infopath/2007/PartnerControls">
+  <documentManagement/>
+</p:properties>
 </file>
 
-<file path=customXml/itemProps2.xml><?xml version="1.0" encoding="utf-8"?>
-<ds:datastoreItem xmlns:ds="http://schemas.openxmlformats.org/officeDocument/2006/customXml" ds:itemID="{38F5026E-EEDA-4CC9-BC9F-F0BB6A689182}">
-  <ds:schemaRefs>
-    <ds:schemaRef ds:uri="http://schemas.microsoft.com/office/2006/metadata/properties"/>
-    <ds:schemaRef ds:uri="http://schemas.microsoft.com/office/infopath/2007/PartnerControls"/>
-  </ds:schemaRefs>
-</ds:datastoreItem>
+<file path=customXml/item3.xml><?xml version="1.0" encoding="utf-8"?>
+<?mso-contentType ?>
+<FormTemplates xmlns="http://schemas.microsoft.com/sharepoint/v3/contenttype/forms">
+  <Display>DocumentLibraryForm</Display>
+  <Edit>DocumentLibraryForm</Edit>
+  <New>DocumentLibraryForm</New>
+</FormTemplates>
 </file>
 
-<file path=customXml/itemProps3.xml><?xml version="1.0" encoding="utf-8"?>
+<file path=customXml/itemProps1.xml><?xml version="1.0" encoding="utf-8"?>
 <ds:datastoreItem xmlns:ds="http://schemas.openxmlformats.org/officeDocument/2006/customXml" ds:itemID="{43D7D6C6-2D15-44F8-97D4-3F424D9AE1AD}">
   <ds:schemaRefs>
     <ds:schemaRef ds:uri="http://schemas.microsoft.com/office/2006/metadata/contentType"/>
@@ -17685,4 +17667,21 @@
     <ds:schemaRef ds:uri="http://schemas.microsoft.com/internal/obd"/>
   </ds:schemaRefs>
 </ds:datastoreItem>
+</file>
+
+<file path=customXml/itemProps2.xml><?xml version="1.0" encoding="utf-8"?>
+<ds:datastoreItem xmlns:ds="http://schemas.openxmlformats.org/officeDocument/2006/customXml" ds:itemID="{38F5026E-EEDA-4CC9-BC9F-F0BB6A689182}">
+  <ds:schemaRefs>
+    <ds:schemaRef ds:uri="http://schemas.microsoft.com/office/2006/metadata/properties"/>
+    <ds:schemaRef ds:uri="http://schemas.microsoft.com/office/infopath/2007/PartnerControls"/>
+  </ds:schemaRefs>
+</ds:datastoreItem>
+</file>
+
+<file path=customXml/itemProps3.xml><?xml version="1.0" encoding="utf-8"?>
+<ds:datastoreItem xmlns:ds="http://schemas.openxmlformats.org/officeDocument/2006/customXml" ds:itemID="{289CB4CB-5255-43EE-BD1C-3A4662380F1D}">
+  <ds:schemaRefs>
+    <ds:schemaRef ds:uri="http://schemas.microsoft.com/sharepoint/v3/contenttype/forms"/>
+  </ds:schemaRefs>
+</ds:datastoreItem>
 </file>
</xml_diff>